<commit_message>
added modified series filter files
</commit_message>
<xml_diff>
--- a/Assignment_PCP1/Documents/AssignmentPCP1_CRTBRA002_Report.docx
+++ b/Assignment_PCP1/Documents/AssignmentPCP1_CRTBRA002_Report.docx
@@ -186,9 +186,119 @@
     </w:p>
     <w:p>
       <w:pPr>
-        <w:tabs>
-          <w:tab w:val="left" w:pos="1692"/>
-        </w:tabs>
+        <w:pStyle w:val="ListParagraph"/>
+        <w:numPr>
+          <w:ilvl w:val="0"/>
+          <w:numId w:val="2"/>
+        </w:numPr>
+        <w:tabs>
+          <w:tab w:val="left" w:pos="1692"/>
+        </w:tabs>
+      </w:pPr>
+      <w:r>
+        <w:t>Y</w:t>
+      </w:r>
+      <w:r>
+        <w:t>our parallelisation algorithms</w:t>
+      </w:r>
+    </w:p>
+    <w:p>
+      <w:pPr>
+        <w:pStyle w:val="ListParagraph"/>
+        <w:numPr>
+          <w:ilvl w:val="0"/>
+          <w:numId w:val="2"/>
+        </w:numPr>
+        <w:tabs>
+          <w:tab w:val="left" w:pos="1692"/>
+        </w:tabs>
+      </w:pPr>
+      <w:r>
+        <w:t>H</w:t>
+      </w:r>
+      <w:r>
+        <w:t>ow you validated your algorithms (showed that they are correct)</w:t>
+      </w:r>
+    </w:p>
+    <w:p>
+      <w:pPr>
+        <w:pStyle w:val="ListParagraph"/>
+        <w:numPr>
+          <w:ilvl w:val="0"/>
+          <w:numId w:val="2"/>
+        </w:numPr>
+        <w:tabs>
+          <w:tab w:val="left" w:pos="1692"/>
+        </w:tabs>
+      </w:pPr>
+      <w:r>
+        <w:t>H</w:t>
+      </w:r>
+      <w:r>
+        <w:t>ow you timed your algorithms accurately</w:t>
+      </w:r>
+    </w:p>
+    <w:p>
+      <w:pPr>
+        <w:pStyle w:val="ListParagraph"/>
+        <w:numPr>
+          <w:ilvl w:val="0"/>
+          <w:numId w:val="2"/>
+        </w:numPr>
+        <w:tabs>
+          <w:tab w:val="left" w:pos="1692"/>
+        </w:tabs>
+      </w:pPr>
+      <w:r>
+        <w:t>H</w:t>
+      </w:r>
+      <w:r>
+        <w:t>ow you established the optimal serial threshold for your fork/join algorithms</w:t>
+      </w:r>
+    </w:p>
+    <w:p>
+      <w:pPr>
+        <w:pStyle w:val="ListParagraph"/>
+        <w:numPr>
+          <w:ilvl w:val="0"/>
+          <w:numId w:val="2"/>
+        </w:numPr>
+        <w:tabs>
+          <w:tab w:val="left" w:pos="1692"/>
+        </w:tabs>
+      </w:pPr>
+      <w:r>
+        <w:t>T</w:t>
+      </w:r>
+      <w:r>
+        <w:t>he machine architectures you tested on and</w:t>
+      </w:r>
+    </w:p>
+    <w:p>
+      <w:pPr>
+        <w:pStyle w:val="ListParagraph"/>
+        <w:numPr>
+          <w:ilvl w:val="0"/>
+          <w:numId w:val="2"/>
+        </w:numPr>
+        <w:tabs>
+          <w:tab w:val="left" w:pos="1692"/>
+        </w:tabs>
+      </w:pPr>
+      <w:r>
+        <w:t>A</w:t>
+      </w:r>
+      <w:r>
+        <w:t>ny problems/difficulties you encountered</w:t>
+      </w:r>
+    </w:p>
+    <w:p>
+      <w:pPr>
+        <w:pStyle w:val="ListParagraph"/>
+        <w:tabs>
+          <w:tab w:val="left" w:pos="1692"/>
+        </w:tabs>
+        <w:ind w:left="360"/>
       </w:pPr>
     </w:p>
     <w:p>
@@ -224,6 +334,107 @@
           <w:tab w:val="left" w:pos="1692"/>
         </w:tabs>
       </w:pPr>
+      <w:r>
+        <w:t>W</w:t>
+      </w:r>
+      <w:r>
+        <w:t>ith speedup graphs</w:t>
+      </w:r>
+      <w:r>
+        <w:t>, p</w:t>
+      </w:r>
+      <w:r>
+        <w:t xml:space="preserve">lot graphs to show how the parallel algorithms scale with image size, the size of the median filter window, and on (at least 2) different computers. Graphs should be clear and labelled (title and axes). </w:t>
+      </w:r>
+    </w:p>
+    <w:p>
+      <w:pPr>
+        <w:tabs>
+          <w:tab w:val="left" w:pos="1692"/>
+        </w:tabs>
+      </w:pPr>
+      <w:r>
+        <w:t>This section should include a brief discussion that answers following questions:</w:t>
+      </w:r>
+    </w:p>
+    <w:p>
+      <w:pPr>
+        <w:pStyle w:val="ListParagraph"/>
+        <w:numPr>
+          <w:ilvl w:val="0"/>
+          <w:numId w:val="3"/>
+        </w:numPr>
+        <w:tabs>
+          <w:tab w:val="left" w:pos="1692"/>
+        </w:tabs>
+      </w:pPr>
+      <w:r>
+        <w:t xml:space="preserve">What is an optimal sequential </w:t>
+      </w:r>
+      <w:r>
+        <w:t>cut-off</w:t>
+      </w:r>
+      <w:r>
+        <w:t xml:space="preserve"> for both parallel algorithms? (Note that the optimal sequential </w:t>
+      </w:r>
+      <w:r>
+        <w:t>cut-off</w:t>
+      </w:r>
+      <w:r>
+        <w:t xml:space="preserve"> can vary based on dataset size.)</w:t>
+      </w:r>
+    </w:p>
+    <w:p>
+      <w:pPr>
+        <w:pStyle w:val="ListParagraph"/>
+        <w:numPr>
+          <w:ilvl w:val="0"/>
+          <w:numId w:val="3"/>
+        </w:numPr>
+        <w:tabs>
+          <w:tab w:val="left" w:pos="1692"/>
+        </w:tabs>
+      </w:pPr>
+      <w:r>
+        <w:t>For what range of data set sizes/ filter sizes do your parallel programs perform well?</w:t>
+      </w:r>
+    </w:p>
+    <w:p>
+      <w:pPr>
+        <w:pStyle w:val="ListParagraph"/>
+        <w:numPr>
+          <w:ilvl w:val="0"/>
+          <w:numId w:val="3"/>
+        </w:numPr>
+        <w:tabs>
+          <w:tab w:val="left" w:pos="1692"/>
+        </w:tabs>
+      </w:pPr>
+      <w:r>
+        <w:t>What is the maximum speedup obtainable with each parallel algorithm? How do they differ and why? How close is the speedup to the ideal expected?</w:t>
+      </w:r>
+    </w:p>
+    <w:p>
+      <w:pPr>
+        <w:pStyle w:val="ListParagraph"/>
+        <w:numPr>
+          <w:ilvl w:val="0"/>
+          <w:numId w:val="3"/>
+        </w:numPr>
+        <w:tabs>
+          <w:tab w:val="left" w:pos="1692"/>
+        </w:tabs>
+      </w:pPr>
+      <w:r>
+        <w:t>How reliable are your measurements? Are they any anomalies and can you explain why they occur?</w:t>
+      </w:r>
+    </w:p>
+    <w:p>
+      <w:pPr>
+        <w:tabs>
+          <w:tab w:val="left" w:pos="1692"/>
+        </w:tabs>
+      </w:pPr>
     </w:p>
     <w:p>
       <w:pPr>
@@ -258,6 +469,12 @@
           <w:tab w:val="left" w:pos="1692"/>
         </w:tabs>
       </w:pPr>
+      <w:r>
+        <w:t>W</w:t>
+      </w:r>
+      <w:r>
+        <w:t>hether it is worth using parallelization (multithreading) to tackle this problem in Java.</w:t>
+      </w:r>
     </w:p>
     <w:sectPr>
       <w:pgSz w:w="11906" w:h="16838" w:code="9"/>
@@ -272,6 +489,232 @@
 <file path=word/numbering.xml><?xml version="1.0" encoding="utf-8"?>
 <w:numbering xmlns:wpc="http://schemas.microsoft.com/office/word/2010/wordprocessingCanvas" xmlns:cx="http://schemas.microsoft.com/office/drawing/2014/chartex" xmlns:cx1="http://schemas.microsoft.com/office/drawing/2015/9/8/chartex" xmlns:cx2="http://schemas.microsoft.com/office/drawing/2015/10/21/chartex" xmlns:cx3="http://schemas.microsoft.com/office/drawing/2016/5/9/chartex" xmlns:cx4="http://schemas.microsoft.com/office/drawing/2016/5/10/chartex" xmlns:cx5="http://schemas.microsoft.com/office/drawing/2016/5/11/chartex" xmlns:cx6="http://schemas.microsoft.com/office/drawing/2016/5/12/chartex" xmlns:cx7="http://schemas.microsoft.com/office/drawing/2016/5/13/chartex" xmlns:cx8="http://schemas.microsoft.com/office/drawing/2016/5/14/chartex" xmlns:mc="http://schemas.openxmlformats.org/markup-compatibility/2006" xmlns:aink="http://schemas.microsoft.com/office/drawing/2016/ink" xmlns:am3d="http://schemas.microsoft.com/office/drawing/2017/model3d" xmlns:o="urn:schemas-microsoft-com:office:office" xmlns:oel="http://schemas.microsoft.com/office/2019/extlst" xmlns:r="http://schemas.openxmlformats.org/officeDocument/2006/relationships" xmlns:m="http://schemas.openxmlformats.org/officeDocument/2006/math" xmlns:v="urn:schemas-microsoft-com:vml" xmlns:wp14="http://schemas.microsoft.com/office/word/2010/wordprocessingDrawing" xmlns:wp="http://schemas.openxmlformats.org/drawingml/2006/wordprocessingDrawing" xmlns:w10="urn:schemas-microsoft-com:office:word" xmlns:w="http://schemas.openxmlformats.org/wordprocessingml/2006/main" xmlns:w14="http://schemas.microsoft.com/office/word/2010/wordml" xmlns:w15="http://schemas.microsoft.com/office/word/2012/wordml" xmlns:w16cex="http://schemas.microsoft.com/office/word/2018/wordml/cex" xmlns:w16cid="http://schemas.microsoft.com/office/word/2016/wordml/cid" xmlns:w16="http://schemas.microsoft.com/office/word/2018/wordml" xmlns:w16sdtdh="http://schemas.microsoft.com/office/word/2020/wordml/sdtdatahash" xmlns:w16se="http://schemas.microsoft.com/office/word/2015/wordml/symex" xmlns:wpg="http://schemas.microsoft.com/office/word/2010/wordprocessingGroup" xmlns:wpi="http://schemas.microsoft.com/office/word/2010/wordprocessingInk" xmlns:wne="http://schemas.microsoft.com/office/word/2006/wordml" xmlns:wps="http://schemas.microsoft.com/office/word/2010/wordprocessingShape" mc:Ignorable="w14 w15 w16se w16cid w16 w16cex w16sdtdh wp14">
   <w:abstractNum w:abstractNumId="0" w15:restartNumberingAfterBreak="0">
+    <w:nsid w:val="440A734A"/>
+    <w:multiLevelType w:val="hybridMultilevel"/>
+    <w:tmpl w:val="7F2891BA"/>
+    <w:lvl w:ilvl="0" w:tplc="1C090001">
+      <w:start w:val="1"/>
+      <w:numFmt w:val="bullet"/>
+      <w:lvlText w:val=""/>
+      <w:lvlJc w:val="left"/>
+      <w:pPr>
+        <w:ind w:left="360" w:hanging="360"/>
+      </w:pPr>
+      <w:rPr>
+        <w:rFonts w:ascii="Symbol" w:hAnsi="Symbol" w:hint="default"/>
+      </w:rPr>
+    </w:lvl>
+    <w:lvl w:ilvl="1" w:tplc="1C090003" w:tentative="1">
+      <w:start w:val="1"/>
+      <w:numFmt w:val="bullet"/>
+      <w:lvlText w:val="o"/>
+      <w:lvlJc w:val="left"/>
+      <w:pPr>
+        <w:ind w:left="1080" w:hanging="360"/>
+      </w:pPr>
+      <w:rPr>
+        <w:rFonts w:ascii="Courier New" w:hAnsi="Courier New" w:cs="Courier New" w:hint="default"/>
+      </w:rPr>
+    </w:lvl>
+    <w:lvl w:ilvl="2" w:tplc="1C090005" w:tentative="1">
+      <w:start w:val="1"/>
+      <w:numFmt w:val="bullet"/>
+      <w:lvlText w:val=""/>
+      <w:lvlJc w:val="left"/>
+      <w:pPr>
+        <w:ind w:left="1800" w:hanging="360"/>
+      </w:pPr>
+      <w:rPr>
+        <w:rFonts w:ascii="Wingdings" w:hAnsi="Wingdings" w:hint="default"/>
+      </w:rPr>
+    </w:lvl>
+    <w:lvl w:ilvl="3" w:tplc="1C090001" w:tentative="1">
+      <w:start w:val="1"/>
+      <w:numFmt w:val="bullet"/>
+      <w:lvlText w:val=""/>
+      <w:lvlJc w:val="left"/>
+      <w:pPr>
+        <w:ind w:left="2520" w:hanging="360"/>
+      </w:pPr>
+      <w:rPr>
+        <w:rFonts w:ascii="Symbol" w:hAnsi="Symbol" w:hint="default"/>
+      </w:rPr>
+    </w:lvl>
+    <w:lvl w:ilvl="4" w:tplc="1C090003" w:tentative="1">
+      <w:start w:val="1"/>
+      <w:numFmt w:val="bullet"/>
+      <w:lvlText w:val="o"/>
+      <w:lvlJc w:val="left"/>
+      <w:pPr>
+        <w:ind w:left="3240" w:hanging="360"/>
+      </w:pPr>
+      <w:rPr>
+        <w:rFonts w:ascii="Courier New" w:hAnsi="Courier New" w:cs="Courier New" w:hint="default"/>
+      </w:rPr>
+    </w:lvl>
+    <w:lvl w:ilvl="5" w:tplc="1C090005" w:tentative="1">
+      <w:start w:val="1"/>
+      <w:numFmt w:val="bullet"/>
+      <w:lvlText w:val=""/>
+      <w:lvlJc w:val="left"/>
+      <w:pPr>
+        <w:ind w:left="3960" w:hanging="360"/>
+      </w:pPr>
+      <w:rPr>
+        <w:rFonts w:ascii="Wingdings" w:hAnsi="Wingdings" w:hint="default"/>
+      </w:rPr>
+    </w:lvl>
+    <w:lvl w:ilvl="6" w:tplc="1C090001" w:tentative="1">
+      <w:start w:val="1"/>
+      <w:numFmt w:val="bullet"/>
+      <w:lvlText w:val=""/>
+      <w:lvlJc w:val="left"/>
+      <w:pPr>
+        <w:ind w:left="4680" w:hanging="360"/>
+      </w:pPr>
+      <w:rPr>
+        <w:rFonts w:ascii="Symbol" w:hAnsi="Symbol" w:hint="default"/>
+      </w:rPr>
+    </w:lvl>
+    <w:lvl w:ilvl="7" w:tplc="1C090003" w:tentative="1">
+      <w:start w:val="1"/>
+      <w:numFmt w:val="bullet"/>
+      <w:lvlText w:val="o"/>
+      <w:lvlJc w:val="left"/>
+      <w:pPr>
+        <w:ind w:left="5400" w:hanging="360"/>
+      </w:pPr>
+      <w:rPr>
+        <w:rFonts w:ascii="Courier New" w:hAnsi="Courier New" w:cs="Courier New" w:hint="default"/>
+      </w:rPr>
+    </w:lvl>
+    <w:lvl w:ilvl="8" w:tplc="1C090005" w:tentative="1">
+      <w:start w:val="1"/>
+      <w:numFmt w:val="bullet"/>
+      <w:lvlText w:val=""/>
+      <w:lvlJc w:val="left"/>
+      <w:pPr>
+        <w:ind w:left="6120" w:hanging="360"/>
+      </w:pPr>
+      <w:rPr>
+        <w:rFonts w:ascii="Wingdings" w:hAnsi="Wingdings" w:hint="default"/>
+      </w:rPr>
+    </w:lvl>
+  </w:abstractNum>
+  <w:abstractNum w:abstractNumId="1" w15:restartNumberingAfterBreak="0">
+    <w:nsid w:val="44C16F12"/>
+    <w:multiLevelType w:val="hybridMultilevel"/>
+    <w:tmpl w:val="CB2CFED6"/>
+    <w:lvl w:ilvl="0" w:tplc="1C090001">
+      <w:start w:val="1"/>
+      <w:numFmt w:val="bullet"/>
+      <w:lvlText w:val=""/>
+      <w:lvlJc w:val="left"/>
+      <w:pPr>
+        <w:ind w:left="360" w:hanging="360"/>
+      </w:pPr>
+      <w:rPr>
+        <w:rFonts w:ascii="Symbol" w:hAnsi="Symbol" w:hint="default"/>
+      </w:rPr>
+    </w:lvl>
+    <w:lvl w:ilvl="1" w:tplc="1C090003" w:tentative="1">
+      <w:start w:val="1"/>
+      <w:numFmt w:val="bullet"/>
+      <w:lvlText w:val="o"/>
+      <w:lvlJc w:val="left"/>
+      <w:pPr>
+        <w:ind w:left="1080" w:hanging="360"/>
+      </w:pPr>
+      <w:rPr>
+        <w:rFonts w:ascii="Courier New" w:hAnsi="Courier New" w:cs="Courier New" w:hint="default"/>
+      </w:rPr>
+    </w:lvl>
+    <w:lvl w:ilvl="2" w:tplc="1C090005" w:tentative="1">
+      <w:start w:val="1"/>
+      <w:numFmt w:val="bullet"/>
+      <w:lvlText w:val=""/>
+      <w:lvlJc w:val="left"/>
+      <w:pPr>
+        <w:ind w:left="1800" w:hanging="360"/>
+      </w:pPr>
+      <w:rPr>
+        <w:rFonts w:ascii="Wingdings" w:hAnsi="Wingdings" w:hint="default"/>
+      </w:rPr>
+    </w:lvl>
+    <w:lvl w:ilvl="3" w:tplc="1C090001" w:tentative="1">
+      <w:start w:val="1"/>
+      <w:numFmt w:val="bullet"/>
+      <w:lvlText w:val=""/>
+      <w:lvlJc w:val="left"/>
+      <w:pPr>
+        <w:ind w:left="2520" w:hanging="360"/>
+      </w:pPr>
+      <w:rPr>
+        <w:rFonts w:ascii="Symbol" w:hAnsi="Symbol" w:hint="default"/>
+      </w:rPr>
+    </w:lvl>
+    <w:lvl w:ilvl="4" w:tplc="1C090003" w:tentative="1">
+      <w:start w:val="1"/>
+      <w:numFmt w:val="bullet"/>
+      <w:lvlText w:val="o"/>
+      <w:lvlJc w:val="left"/>
+      <w:pPr>
+        <w:ind w:left="3240" w:hanging="360"/>
+      </w:pPr>
+      <w:rPr>
+        <w:rFonts w:ascii="Courier New" w:hAnsi="Courier New" w:cs="Courier New" w:hint="default"/>
+      </w:rPr>
+    </w:lvl>
+    <w:lvl w:ilvl="5" w:tplc="1C090005" w:tentative="1">
+      <w:start w:val="1"/>
+      <w:numFmt w:val="bullet"/>
+      <w:lvlText w:val=""/>
+      <w:lvlJc w:val="left"/>
+      <w:pPr>
+        <w:ind w:left="3960" w:hanging="360"/>
+      </w:pPr>
+      <w:rPr>
+        <w:rFonts w:ascii="Wingdings" w:hAnsi="Wingdings" w:hint="default"/>
+      </w:rPr>
+    </w:lvl>
+    <w:lvl w:ilvl="6" w:tplc="1C090001" w:tentative="1">
+      <w:start w:val="1"/>
+      <w:numFmt w:val="bullet"/>
+      <w:lvlText w:val=""/>
+      <w:lvlJc w:val="left"/>
+      <w:pPr>
+        <w:ind w:left="4680" w:hanging="360"/>
+      </w:pPr>
+      <w:rPr>
+        <w:rFonts w:ascii="Symbol" w:hAnsi="Symbol" w:hint="default"/>
+      </w:rPr>
+    </w:lvl>
+    <w:lvl w:ilvl="7" w:tplc="1C090003" w:tentative="1">
+      <w:start w:val="1"/>
+      <w:numFmt w:val="bullet"/>
+      <w:lvlText w:val="o"/>
+      <w:lvlJc w:val="left"/>
+      <w:pPr>
+        <w:ind w:left="5400" w:hanging="360"/>
+      </w:pPr>
+      <w:rPr>
+        <w:rFonts w:ascii="Courier New" w:hAnsi="Courier New" w:cs="Courier New" w:hint="default"/>
+      </w:rPr>
+    </w:lvl>
+    <w:lvl w:ilvl="8" w:tplc="1C090005" w:tentative="1">
+      <w:start w:val="1"/>
+      <w:numFmt w:val="bullet"/>
+      <w:lvlText w:val=""/>
+      <w:lvlJc w:val="left"/>
+      <w:pPr>
+        <w:ind w:left="6120" w:hanging="360"/>
+      </w:pPr>
+      <w:rPr>
+        <w:rFonts w:ascii="Wingdings" w:hAnsi="Wingdings" w:hint="default"/>
+      </w:rPr>
+    </w:lvl>
+  </w:abstractNum>
+  <w:abstractNum w:abstractNumId="2" w15:restartNumberingAfterBreak="0">
     <w:nsid w:val="78B342E8"/>
     <w:multiLevelType w:val="hybridMultilevel"/>
     <w:tmpl w:val="536012E6"/>
@@ -361,6 +804,12 @@
     </w:lvl>
   </w:abstractNum>
   <w:num w:numId="1" w16cid:durableId="1724476169">
+    <w:abstractNumId w:val="2"/>
+  </w:num>
+  <w:num w:numId="2" w16cid:durableId="164789554">
+    <w:abstractNumId w:val="1"/>
+  </w:num>
+  <w:num w:numId="3" w16cid:durableId="1023095699">
     <w:abstractNumId w:val="0"/>
   </w:num>
 </w:numbering>
@@ -1068,6 +1517,15 @@
 </file>
 
 <file path=customXml/item1.xml><?xml version="1.0" encoding="utf-8"?>
+<?mso-contentType ?>
+<FormTemplates xmlns="http://schemas.microsoft.com/sharepoint/v3/contenttype/forms">
+  <Display>DocumentLibraryForm</Display>
+  <Edit>DocumentLibraryForm</Edit>
+  <New>DocumentLibraryForm</New>
+</FormTemplates>
+</file>
+
+<file path=customXml/item2.xml><?xml version="1.0" encoding="utf-8"?>
 <ct:contentTypeSchema xmlns:ct="http://schemas.microsoft.com/office/2006/metadata/contentType" xmlns:ma="http://schemas.microsoft.com/office/2006/metadata/properties/metaAttributes" ct:_="" ma:_="" ma:contentTypeName="Document" ma:contentTypeID="0x010100F2AD352D0FBA5D419615AB2DE3187B3B" ma:contentTypeVersion="11" ma:contentTypeDescription="Create a new document." ma:contentTypeScope="" ma:versionID="b529fa9386b2482d8c3580c66860af18">
   <xsd:schema xmlns:xsd="http://www.w3.org/2001/XMLSchema" xmlns:xs="http://www.w3.org/2001/XMLSchema" xmlns:p="http://schemas.microsoft.com/office/2006/metadata/properties" xmlns:ns3="78b55264-90b6-4809-b08b-e4b2cae3d0c2" xmlns:ns4="78514537-f0bb-48e7-9cf0-9f238939ff9e" targetNamespace="http://schemas.microsoft.com/office/2006/metadata/properties" ma:root="true" ma:fieldsID="caf03e1edc878471919c8a6f3cc3e19a" ns3:_="" ns4:_="">
     <xsd:import namespace="78b55264-90b6-4809-b08b-e4b2cae3d0c2"/>
@@ -1278,15 +1736,6 @@
 </ct:contentTypeSchema>
 </file>
 
-<file path=customXml/item2.xml><?xml version="1.0" encoding="utf-8"?>
-<?mso-contentType ?>
-<FormTemplates xmlns="http://schemas.microsoft.com/sharepoint/v3/contenttype/forms">
-  <Display>DocumentLibraryForm</Display>
-  <Edit>DocumentLibraryForm</Edit>
-  <New>DocumentLibraryForm</New>
-</FormTemplates>
-</file>
-
 <file path=customXml/item3.xml><?xml version="1.0" encoding="utf-8"?>
 <p:properties xmlns:p="http://schemas.microsoft.com/office/2006/metadata/properties" xmlns:xsi="http://www.w3.org/2001/XMLSchema-instance" xmlns:pc="http://schemas.microsoft.com/office/infopath/2007/PartnerControls">
   <documentManagement/>
@@ -1294,6 +1743,14 @@
 </file>
 
 <file path=customXml/itemProps1.xml><?xml version="1.0" encoding="utf-8"?>
+<ds:datastoreItem xmlns:ds="http://schemas.openxmlformats.org/officeDocument/2006/customXml" ds:itemID="{A02911DE-DD9E-43FF-8D55-931A48CE15CE}">
+  <ds:schemaRefs>
+    <ds:schemaRef ds:uri="http://schemas.microsoft.com/sharepoint/v3/contenttype/forms"/>
+  </ds:schemaRefs>
+</ds:datastoreItem>
+</file>
+
+<file path=customXml/itemProps2.xml><?xml version="1.0" encoding="utf-8"?>
 <ds:datastoreItem xmlns:ds="http://schemas.openxmlformats.org/officeDocument/2006/customXml" ds:itemID="{A9AF537F-0FBB-4EDC-BEE7-33AEAF3C08C1}">
   <ds:schemaRefs>
     <ds:schemaRef ds:uri="http://schemas.microsoft.com/office/2006/metadata/contentType"/>
@@ -1312,27 +1769,11 @@
 </ds:datastoreItem>
 </file>
 
-<file path=customXml/itemProps2.xml><?xml version="1.0" encoding="utf-8"?>
-<ds:datastoreItem xmlns:ds="http://schemas.openxmlformats.org/officeDocument/2006/customXml" ds:itemID="{A02911DE-DD9E-43FF-8D55-931A48CE15CE}">
-  <ds:schemaRefs>
-    <ds:schemaRef ds:uri="http://schemas.microsoft.com/sharepoint/v3/contenttype/forms"/>
-  </ds:schemaRefs>
-</ds:datastoreItem>
-</file>
-
 <file path=customXml/itemProps3.xml><?xml version="1.0" encoding="utf-8"?>
 <ds:datastoreItem xmlns:ds="http://schemas.openxmlformats.org/officeDocument/2006/customXml" ds:itemID="{7E92E15D-EFB6-498F-B130-F74726A26E6A}">
   <ds:schemaRefs>
-    <ds:schemaRef ds:uri="http://www.w3.org/XML/1998/namespace"/>
-    <ds:schemaRef ds:uri="http://purl.org/dc/terms/"/>
-    <ds:schemaRef ds:uri="http://purl.org/dc/elements/1.1/"/>
+    <ds:schemaRef ds:uri="http://schemas.microsoft.com/office/2006/metadata/properties"/>
     <ds:schemaRef ds:uri="http://schemas.microsoft.com/office/infopath/2007/PartnerControls"/>
-    <ds:schemaRef ds:uri="http://purl.org/dc/dcmitype/"/>
-    <ds:schemaRef ds:uri="http://schemas.microsoft.com/office/2006/documentManagement/types"/>
-    <ds:schemaRef ds:uri="http://schemas.openxmlformats.org/package/2006/metadata/core-properties"/>
-    <ds:schemaRef ds:uri="78514537-f0bb-48e7-9cf0-9f238939ff9e"/>
-    <ds:schemaRef ds:uri="78b55264-90b6-4809-b08b-e4b2cae3d0c2"/>
-    <ds:schemaRef ds:uri="http://schemas.microsoft.com/office/2006/metadata/properties"/>
   </ds:schemaRefs>
 </ds:datastoreItem>
 </file>
</xml_diff>

<commit_message>
added new directories and Assignment 2
</commit_message>
<xml_diff>
--- a/Assignment_PCP1/Documents/AssignmentPCP1_CRTBRA002_Report.docx
+++ b/Assignment_PCP1/Documents/AssignmentPCP1_CRTBRA002_Report.docx
@@ -2118,6 +2118,9 @@
           <w:tab w:val="left" w:pos="1692"/>
         </w:tabs>
       </w:pPr>
+      <w:r>
+        <w:t>The optimal sequential cut-off is based on the size of the image. So, for example, if the image is 1920x1080 then the optimal sequential cut-off will be somewhere around this area. If the sequential cut-off is any lower than the image size, then the program will crash.</w:t>
+      </w:r>
     </w:p>
     <w:p>
       <w:pPr>
@@ -2140,6 +2143,9 @@
           <w:tab w:val="left" w:pos="1692"/>
         </w:tabs>
       </w:pPr>
+      <w:r>
+        <w:t>Based on the speed-up obtained above, the parallel programs performed excellently within the range of 3 – 21.</w:t>
+      </w:r>
     </w:p>
     <w:p>
       <w:pPr>
@@ -2162,6 +2168,29 @@
           <w:tab w:val="left" w:pos="1692"/>
         </w:tabs>
       </w:pPr>
+      <w:r>
+        <w:t>The maximum speed-up obtained was 68.7 for the mean filter, using the Girl.jpg and a window size of 17.</w:t>
+      </w:r>
+    </w:p>
+    <w:p>
+      <w:pPr>
+        <w:tabs>
+          <w:tab w:val="left" w:pos="1692"/>
+        </w:tabs>
+      </w:pPr>
+      <w:r>
+        <w:t>The maximum speed-up obtained was 9.13 for the median filter, using the Girl.jpg and a window size of 17.</w:t>
+      </w:r>
+    </w:p>
+    <w:p>
+      <w:pPr>
+        <w:tabs>
+          <w:tab w:val="left" w:pos="1692"/>
+        </w:tabs>
+      </w:pPr>
+      <w:r>
+        <w:t>The program seems to perform well on this image and window size for both filter.</w:t>
+      </w:r>
     </w:p>
     <w:p>
       <w:pPr>
@@ -2184,6 +2213,9 @@
           <w:tab w:val="left" w:pos="1692"/>
         </w:tabs>
       </w:pPr>
+      <w:r>
+        <w:t xml:space="preserve">It is difficult to determine where exactly to start and end timing calls, so there could be a slight inaccuracy in timing between the serial and parallel solutions. Furthermore, the programs that run in the background of the computer can hinder the performance of the algorithm, resulting in anomalies.  </w:t>
+      </w:r>
     </w:p>
     <w:p>
       <w:pPr>
@@ -2218,6 +2250,12 @@
           <w:tab w:val="left" w:pos="1692"/>
         </w:tabs>
       </w:pPr>
+      <w:r>
+        <w:t xml:space="preserve">For both the median and mean filters, there was a speed-up when comparing the serial and parallel solutions. Therefore, </w:t>
+      </w:r>
+      <w:r>
+        <w:t xml:space="preserve">for the purpose of mean and median filtering in Java, it is worth designing a parallel solution. </w:t>
+      </w:r>
     </w:p>
     <w:sectPr>
       <w:footerReference w:type="default" r:id="rId17"/>

</xml_diff>